<commit_message>
Insertion du tâche création du couverture de la page Facebook
</commit_message>
<xml_diff>
--- a/2.Développement des compétences/2.Créations multimédia.docx
+++ b/2.Développement des compétences/2.Créations multimédia.docx
@@ -72,6 +72,73 @@
       <w:r>
         <w:t xml:space="preserve"> du fiche de publicité du club</w:t>
       </w:r>
+    </w:p>
+    <w:p>
+      <w:pPr>
+        <w:pStyle w:val="Titre2"/>
+      </w:pPr>
+      <w:r>
+        <w:t xml:space="preserve">Création d’une couverture de présentation d’une page Facebook, </w:t>
+      </w:r>
+      <w:proofErr w:type="spellStart"/>
+      <w:r>
+        <w:t>Youtube</w:t>
+      </w:r>
+      <w:proofErr w:type="spellEnd"/>
+    </w:p>
+    <w:p>
+      <w:r>
+        <w:rPr>
+          <w:b/>
+          <w:bCs/>
+          <w:color w:val="2F5496" w:themeColor="accent5" w:themeShade="BF"/>
+        </w:rPr>
+        <w:t>Création</w:t>
+      </w:r>
+      <w:r>
+        <w:t xml:space="preserve"> d’une couverture de présentation de la page : </w:t>
+      </w:r>
+      <w:hyperlink r:id="rId5" w:history="1">
+        <w:r>
+          <w:rPr>
+            <w:rStyle w:val="Lienhypertexte"/>
+          </w:rPr>
+          <w:t>https://www.facebook.com/ismontic.dev.club</w:t>
+        </w:r>
+      </w:hyperlink>
+    </w:p>
+    <w:p/>
+    <w:p>
+      <w:r>
+        <w:rPr>
+          <w:b/>
+          <w:bCs/>
+          <w:color w:val="2F5496" w:themeColor="accent5" w:themeShade="BF"/>
+        </w:rPr>
+        <w:t>Création</w:t>
+      </w:r>
+      <w:r>
+        <w:t xml:space="preserve"> d’une couverture de présentation de groupe des « Membres de club Dev-Info, ISMONTIC » sur Facebook.</w:t>
+      </w:r>
+    </w:p>
+    <w:p/>
+    <w:p>
+      <w:r>
+        <w:rPr>
+          <w:b/>
+          <w:bCs/>
+          <w:color w:val="2F5496" w:themeColor="accent5" w:themeShade="BF"/>
+        </w:rPr>
+        <w:t>Création</w:t>
+      </w:r>
+      <w:r>
+        <w:t xml:space="preserve"> d’une couverture de présentation de la chaîne YouTube de club.</w:t>
+      </w:r>
+    </w:p>
+    <w:p/>
+    <w:p>
+      <w:bookmarkStart w:id="1" w:name="_GoBack"/>
+      <w:bookmarkEnd w:id="1"/>
     </w:p>
     <w:p/>
     <w:p>
@@ -2416,6 +2483,17 @@
       <w:sz w:val="28"/>
     </w:rPr>
   </w:style>
+  <w:style w:type="character" w:styleId="Lienhypertexte">
+    <w:name w:val="Hyperlink"/>
+    <w:basedOn w:val="Policepardfaut"/>
+    <w:uiPriority w:val="99"/>
+    <w:unhideWhenUsed/>
+    <w:rsid w:val="00302FCC"/>
+    <w:rPr>
+      <w:color w:val="0563C1" w:themeColor="hyperlink"/>
+      <w:u w:val="single"/>
+    </w:rPr>
+  </w:style>
 </w:styles>
 </file>
 

</xml_diff>

<commit_message>
Création du format PDF
</commit_message>
<xml_diff>
--- a/2.Développement des compétences/2.Créations multimédia.docx
+++ b/2.Développement des compétences/2.Créations multimédia.docx
@@ -6,7 +6,7 @@
       <w:pPr>
         <w:pStyle w:val="Titre1"/>
       </w:pPr>
-      <w:bookmarkStart w:id="0" w:name="_Toc535312407"/>
+      <w:bookmarkStart w:id="0" w:name="_Toc535317182"/>
       <w:r>
         <w:t>2- Créations multimédia</w:t>
       </w:r>
@@ -78,13 +78,8 @@
         <w:pStyle w:val="Titre2"/>
       </w:pPr>
       <w:r>
-        <w:t xml:space="preserve">Création d’une couverture de présentation d’une page Facebook, </w:t>
+        <w:t>Création d’une couverture de présentation d’une page Facebook, Youtube</w:t>
       </w:r>
-      <w:proofErr w:type="spellStart"/>
-      <w:r>
-        <w:t>Youtube</w:t>
-      </w:r>
-      <w:proofErr w:type="spellEnd"/>
     </w:p>
     <w:p>
       <w:r>
@@ -136,10 +131,7 @@
       </w:r>
     </w:p>
     <w:p/>
-    <w:p>
-      <w:bookmarkStart w:id="1" w:name="_GoBack"/>
-      <w:bookmarkEnd w:id="1"/>
-    </w:p>
+    <w:p/>
     <w:p/>
     <w:p>
       <w:pPr>

</xml_diff>